<commit_message>
Added a few more tester user stories
</commit_message>
<xml_diff>
--- a/Documents/design/User Roles and User Stories V6.docx
+++ b/Documents/design/User Roles and User Stories V6.docx
@@ -147,7 +147,7 @@
     <w:p>
       <w:pPr>
         <w:pStyle w:val="Normal"/>
-        <w:spacing w:lineRule="auto" w:line="254"/>
+        <w:spacing w:lineRule="auto" w:line="252"/>
         <w:rPr/>
       </w:pPr>
       <w:r>
@@ -162,7 +162,7 @@
           <w:ilvl w:val="0"/>
           <w:numId w:val="3"/>
         </w:numPr>
-        <w:spacing w:lineRule="auto" w:line="254" w:before="0" w:after="160"/>
+        <w:spacing w:lineRule="auto" w:line="252" w:before="0" w:after="160"/>
         <w:contextualSpacing/>
         <w:rPr/>
       </w:pPr>
@@ -178,7 +178,7 @@
           <w:ilvl w:val="0"/>
           <w:numId w:val="3"/>
         </w:numPr>
-        <w:spacing w:lineRule="auto" w:line="254" w:before="0" w:after="160"/>
+        <w:spacing w:lineRule="auto" w:line="252" w:before="0" w:after="160"/>
         <w:contextualSpacing/>
         <w:rPr/>
       </w:pPr>
@@ -194,7 +194,7 @@
           <w:ilvl w:val="0"/>
           <w:numId w:val="3"/>
         </w:numPr>
-        <w:spacing w:lineRule="auto" w:line="254" w:before="0" w:after="160"/>
+        <w:spacing w:lineRule="auto" w:line="252" w:before="0" w:after="160"/>
         <w:contextualSpacing/>
         <w:rPr/>
       </w:pPr>
@@ -210,7 +210,7 @@
           <w:ilvl w:val="0"/>
           <w:numId w:val="1"/>
         </w:numPr>
-        <w:spacing w:lineRule="auto" w:line="254" w:before="0" w:after="160"/>
+        <w:spacing w:lineRule="auto" w:line="252" w:before="0" w:after="160"/>
         <w:contextualSpacing/>
         <w:rPr/>
       </w:pPr>
@@ -226,7 +226,7 @@
           <w:ilvl w:val="0"/>
           <w:numId w:val="1"/>
         </w:numPr>
-        <w:spacing w:lineRule="auto" w:line="254" w:before="0" w:after="160"/>
+        <w:spacing w:lineRule="auto" w:line="252" w:before="0" w:after="160"/>
         <w:contextualSpacing/>
         <w:rPr/>
       </w:pPr>
@@ -242,7 +242,7 @@
           <w:ilvl w:val="0"/>
           <w:numId w:val="1"/>
         </w:numPr>
-        <w:spacing w:lineRule="auto" w:line="254" w:before="0" w:after="160"/>
+        <w:spacing w:lineRule="auto" w:line="252" w:before="0" w:after="160"/>
         <w:contextualSpacing/>
         <w:rPr/>
       </w:pPr>
@@ -258,7 +258,7 @@
           <w:ilvl w:val="0"/>
           <w:numId w:val="1"/>
         </w:numPr>
-        <w:spacing w:lineRule="auto" w:line="254" w:before="0" w:after="160"/>
+        <w:spacing w:lineRule="auto" w:line="252" w:before="0" w:after="160"/>
         <w:contextualSpacing/>
         <w:rPr/>
       </w:pPr>
@@ -274,7 +274,7 @@
           <w:ilvl w:val="0"/>
           <w:numId w:val="1"/>
         </w:numPr>
-        <w:spacing w:lineRule="auto" w:line="254" w:before="0" w:after="160"/>
+        <w:spacing w:lineRule="auto" w:line="252" w:before="0" w:after="160"/>
         <w:contextualSpacing/>
         <w:rPr/>
       </w:pPr>
@@ -286,7 +286,7 @@
     <w:p>
       <w:pPr>
         <w:pStyle w:val="Normal"/>
-        <w:spacing w:lineRule="auto" w:line="254" w:before="0" w:after="160"/>
+        <w:spacing w:lineRule="auto" w:line="252" w:before="0" w:after="160"/>
         <w:ind w:left="720" w:hanging="0"/>
         <w:contextualSpacing/>
         <w:rPr/>
@@ -2823,7 +2823,7 @@
       </w:pPr>
       <w:r>
         <w:rPr/>
-        <w:t>Be able to access to the application</w:t>
+        <w:t>Be able to access the application</w:t>
       </w:r>
     </w:p>
     <w:p>
@@ -2851,7 +2851,29 @@
       </w:pPr>
       <w:r>
         <w:rPr/>
-        <w:t>Be able to test applications processing of extreme edge cases (What if my boxes all weight 1000 pounds?)</w:t>
+        <w:t xml:space="preserve">Be able to test applications processing of extreme edge cases (What if my boxes all weigh 1000 pounds? </w:t>
+      </w:r>
+      <w:r>
+        <w:rPr/>
+        <w:t>Will there be a warning for truck load capacity?</w:t>
+      </w:r>
+      <w:r>
+        <w:rPr/>
+        <w:t>)</w:t>
+      </w:r>
+    </w:p>
+    <w:p>
+      <w:pPr>
+        <w:pStyle w:val="Normal"/>
+        <w:numPr>
+          <w:ilvl w:val="1"/>
+          <w:numId w:val="5"/>
+        </w:numPr>
+        <w:rPr/>
+      </w:pPr>
+      <w:r>
+        <w:rPr/>
+        <w:t>Be able to see how application reacts if I purposely do not follow the load plan.</w:t>
       </w:r>
     </w:p>
     <w:p>
@@ -2893,11 +2915,7 @@
       </w:pPr>
       <w:r>
         <w:rPr/>
-        <w:t xml:space="preserve">Be able to create a user account </w:t>
-      </w:r>
-      <w:r>
-        <w:rPr/>
-        <w:t>and test the inputs for user profile information</w:t>
+        <w:t>Be able to create a user account and test the inputs for user profile information</w:t>
       </w:r>
     </w:p>
     <w:p>
@@ -2918,20 +2936,6 @@
       <w:pPr>
         <w:pStyle w:val="Normal"/>
         <w:numPr>
-          <w:ilvl w:val="1"/>
-          <w:numId w:val="5"/>
-        </w:numPr>
-        <w:rPr/>
-      </w:pPr>
-      <w:r>
-        <w:rPr/>
-        <w:t>Be able to access same privileges as a rental company representative</w:t>
-      </w:r>
-    </w:p>
-    <w:p>
-      <w:pPr>
-        <w:pStyle w:val="Normal"/>
-        <w:numPr>
           <w:ilvl w:val="2"/>
           <w:numId w:val="5"/>
         </w:numPr>
@@ -2939,7 +2943,106 @@
       </w:pPr>
       <w:r>
         <w:rPr/>
-        <w:t>Be able to attempt to modify the data I’m being shown and attempt to access things that should be restricted from my privileges. (Like accessing information that should be anonymous and see if I can find personal information)</w:t>
+      </w:r>
+    </w:p>
+    <w:p>
+      <w:pPr>
+        <w:pStyle w:val="Normal"/>
+        <w:numPr>
+          <w:ilvl w:val="1"/>
+          <w:numId w:val="5"/>
+        </w:numPr>
+        <w:rPr/>
+      </w:pPr>
+      <w:r>
+        <w:rPr/>
+        <w:t>Be able to access same privileges as a rental company representative</w:t>
+      </w:r>
+    </w:p>
+    <w:p>
+      <w:pPr>
+        <w:pStyle w:val="Normal"/>
+        <w:numPr>
+          <w:ilvl w:val="2"/>
+          <w:numId w:val="5"/>
+        </w:numPr>
+        <w:rPr/>
+      </w:pPr>
+      <w:r>
+        <w:rPr/>
+        <w:t>Be able to attempt to modify the data I’m being shown and attempt to access things that should be restricted from my privileges. (</w:t>
+      </w:r>
+      <w:r>
+        <w:rPr/>
+        <w:t>A</w:t>
+      </w:r>
+      <w:r>
+        <w:rPr/>
+        <w:t xml:space="preserve">ccessing information that should be anonymous and see if I can find personal information </w:t>
+      </w:r>
+      <w:r>
+        <w:rPr/>
+        <w:t>of movers</w:t>
+      </w:r>
+      <w:r>
+        <w:rPr/>
+        <w:t>)</w:t>
+      </w:r>
+    </w:p>
+    <w:p>
+      <w:pPr>
+        <w:pStyle w:val="Normal"/>
+        <w:numPr>
+          <w:ilvl w:val="0"/>
+          <w:numId w:val="5"/>
+        </w:numPr>
+        <w:rPr/>
+      </w:pPr>
+      <w:r>
+        <w:rPr/>
+        <w:t>Be able to access the truck rental system</w:t>
+      </w:r>
+    </w:p>
+    <w:p>
+      <w:pPr>
+        <w:pStyle w:val="Normal"/>
+        <w:numPr>
+          <w:ilvl w:val="1"/>
+          <w:numId w:val="5"/>
+        </w:numPr>
+        <w:rPr/>
+      </w:pPr>
+      <w:r>
+        <w:rPr/>
+        <w:t>Be able to enter fake information to see system recommendations</w:t>
+      </w:r>
+    </w:p>
+    <w:p>
+      <w:pPr>
+        <w:pStyle w:val="Normal"/>
+        <w:numPr>
+          <w:ilvl w:val="1"/>
+          <w:numId w:val="5"/>
+        </w:numPr>
+        <w:rPr/>
+      </w:pPr>
+      <w:r>
+        <w:rPr/>
+        <w:t>Be able to attempt to manipulate the offers being shown to me</w:t>
+      </w:r>
+    </w:p>
+    <w:p>
+      <w:pPr>
+        <w:pStyle w:val="Normal"/>
+        <w:numPr>
+          <w:ilvl w:val="1"/>
+          <w:numId w:val="5"/>
+        </w:numPr>
+        <w:rPr/>
+      </w:pPr>
+      <w:r>
+        <w:rPr/>
+        <w:t>Be able to try to abuse truck rental system (multiple reservations at once)</w:t>
       </w:r>
     </w:p>
     <w:p>
@@ -3912,7 +4015,6 @@
     <w:rPrDefault>
       <w:rPr>
         <w:rFonts w:ascii="Calibri" w:hAnsi="Calibri" w:eastAsia="Calibri" w:cs="" w:asciiTheme="minorHAnsi" w:cstheme="minorBidi" w:eastAsiaTheme="minorHAnsi" w:hAnsiTheme="minorHAnsi"/>
-        <w:sz w:val="22"/>
         <w:szCs w:val="22"/>
         <w:lang w:val="en-US" w:eastAsia="en-US" w:bidi="ar-SA"/>
       </w:rPr>
@@ -4306,6 +4408,7 @@
     <w:qFormat/>
     <w:pPr>
       <w:widowControl/>
+      <w:suppressAutoHyphens w:val="true"/>
       <w:bidi w:val="0"/>
       <w:spacing w:lineRule="auto" w:line="259" w:before="0" w:after="160"/>
       <w:jc w:val="left"/>

</xml_diff>